<commit_message>
added a linear gradient to the top of the login page, making the netflix logo pop more
</commit_message>
<xml_diff>
--- a/Projects Info.docx
+++ b/Projects Info.docx
@@ -31,6 +31,24 @@
           <w:lang w:val="en-US"/>
         </w:rPr>
         <w:t>Google Authentication.</w:t>
+      </w:r>
+    </w:p>
+    <w:p>
+      <w:pPr>
+        <w:pStyle w:val="ListParagraph"/>
+        <w:numPr>
+          <w:ilvl w:val="0"/>
+          <w:numId w:val="1"/>
+        </w:numPr>
+        <w:rPr>
+          <w:lang w:val="en-US"/>
+        </w:rPr>
+      </w:pPr>
+      <w:r>
+        <w:rPr>
+          <w:lang w:val="en-US"/>
+        </w:rPr>
+        <w:t>Used iframe to embed the preview of a movie</w:t>
       </w:r>
     </w:p>
     <w:sectPr>

</xml_diff>

<commit_message>
created an API Service to get all the movies
</commit_message>
<xml_diff>
--- a/Projects Info.docx
+++ b/Projects Info.docx
@@ -49,6 +49,30 @@
           <w:lang w:val="en-US"/>
         </w:rPr>
         <w:t>Used iframe to embed the preview of a movie</w:t>
+      </w:r>
+      <w:r>
+        <w:rPr>
+          <w:lang w:val="en-US"/>
+        </w:rPr>
+        <w:t>.</w:t>
+      </w:r>
+    </w:p>
+    <w:p>
+      <w:pPr>
+        <w:pStyle w:val="ListParagraph"/>
+        <w:numPr>
+          <w:ilvl w:val="0"/>
+          <w:numId w:val="1"/>
+        </w:numPr>
+        <w:rPr>
+          <w:lang w:val="en-US"/>
+        </w:rPr>
+      </w:pPr>
+      <w:r>
+        <w:rPr>
+          <w:lang w:val="en-US"/>
+        </w:rPr>
+        <w:t>TMDB API to get videos and movies and titles.</w:t>
       </w:r>
     </w:p>
     <w:sectPr>

</xml_diff>

<commit_message>
changed banner to kung fu panda
</commit_message>
<xml_diff>
--- a/Projects Info.docx
+++ b/Projects Info.docx
@@ -73,6 +73,24 @@
           <w:lang w:val="en-US"/>
         </w:rPr>
         <w:t>TMDB API to get videos and movies and titles.</w:t>
+      </w:r>
+    </w:p>
+    <w:p>
+      <w:pPr>
+        <w:pStyle w:val="ListParagraph"/>
+        <w:numPr>
+          <w:ilvl w:val="0"/>
+          <w:numId w:val="1"/>
+        </w:numPr>
+        <w:rPr>
+          <w:lang w:val="en-US"/>
+        </w:rPr>
+      </w:pPr>
+      <w:r>
+        <w:rPr>
+          <w:lang w:val="en-US"/>
+        </w:rPr>
+        <w:t>Used Swiper.js to create touch enabled and responsive sliders for the movies.</w:t>
       </w:r>
     </w:p>
     <w:sectPr>

</xml_diff>